<commit_message>
stats info  and tests run
</commit_message>
<xml_diff>
--- a/Report_struc.docx
+++ b/Report_struc.docx
@@ -1,6 +1,6 @@
 
 <file path=word/document.xml><?xml version="1.0" encoding="utf-8"?>
-<w:document xmlns:wpc="http://schemas.microsoft.com/office/word/2010/wordprocessingCanvas" xmlns:cx="http://schemas.microsoft.com/office/drawing/2014/chartex" xmlns:cx1="http://schemas.microsoft.com/office/drawing/2015/9/8/chartex" xmlns:cx2="http://schemas.microsoft.com/office/drawing/2015/10/21/chartex" xmlns:cx3="http://schemas.microsoft.com/office/drawing/2016/5/9/chartex" xmlns:cx4="http://schemas.microsoft.com/office/drawing/2016/5/10/chartex" xmlns:cx5="http://schemas.microsoft.com/office/drawing/2016/5/11/chartex" xmlns:cx6="http://schemas.microsoft.com/office/drawing/2016/5/12/chartex" xmlns:cx7="http://schemas.microsoft.com/office/drawing/2016/5/13/chartex" xmlns:cx8="http://schemas.microsoft.com/office/drawing/2016/5/14/chartex" xmlns:mc="http://schemas.openxmlformats.org/markup-compatibility/2006" xmlns:aink="http://schemas.microsoft.com/office/drawing/2016/ink" xmlns:am3d="http://schemas.microsoft.com/office/drawing/2017/model3d" xmlns:o="urn:schemas-microsoft-com:office:office" xmlns:r="http://schemas.openxmlformats.org/officeDocument/2006/relationships" xmlns:m="http://schemas.openxmlformats.org/officeDocument/2006/math" xmlns:v="urn:schemas-microsoft-com:vml" xmlns:wp14="http://schemas.microsoft.com/office/word/2010/wordprocessingDrawing" xmlns:wp="http://schemas.openxmlformats.org/drawingml/2006/wordprocessingDrawing" xmlns:w10="urn:schemas-microsoft-com:office:word" xmlns:w="http://schemas.openxmlformats.org/wordprocessingml/2006/main" xmlns:w14="http://schemas.microsoft.com/office/word/2010/wordml" xmlns:w15="http://schemas.microsoft.com/office/word/2012/wordml" xmlns:w16cid="http://schemas.microsoft.com/office/word/2016/wordml/cid" xmlns:w16se="http://schemas.microsoft.com/office/word/2015/wordml/symex" xmlns:wpg="http://schemas.microsoft.com/office/word/2010/wordprocessingGroup" xmlns:wpi="http://schemas.microsoft.com/office/word/2010/wordprocessingInk" xmlns:wne="http://schemas.microsoft.com/office/word/2006/wordml" xmlns:wps="http://schemas.microsoft.com/office/word/2010/wordprocessingShape" mc:Ignorable="w14 w15 w16se w16cid wp14">
+<w:document xmlns:wpc="http://schemas.microsoft.com/office/word/2010/wordprocessingCanvas" xmlns:cx="http://schemas.microsoft.com/office/drawing/2014/chartex" xmlns:cx1="http://schemas.microsoft.com/office/drawing/2015/9/8/chartex" xmlns:cx2="http://schemas.microsoft.com/office/drawing/2015/10/21/chartex" xmlns:cx3="http://schemas.microsoft.com/office/drawing/2016/5/9/chartex" xmlns:cx4="http://schemas.microsoft.com/office/drawing/2016/5/10/chartex" xmlns:cx5="http://schemas.microsoft.com/office/drawing/2016/5/11/chartex" xmlns:cx6="http://schemas.microsoft.com/office/drawing/2016/5/12/chartex" xmlns:cx7="http://schemas.microsoft.com/office/drawing/2016/5/13/chartex" xmlns:cx8="http://schemas.microsoft.com/office/drawing/2016/5/14/chartex" xmlns:mc="http://schemas.openxmlformats.org/markup-compatibility/2006" xmlns:aink="http://schemas.microsoft.com/office/drawing/2016/ink" xmlns:am3d="http://schemas.microsoft.com/office/drawing/2017/model3d" xmlns:o="urn:schemas-microsoft-com:office:office" xmlns:r="http://schemas.openxmlformats.org/officeDocument/2006/relationships" xmlns:m="http://schemas.openxmlformats.org/officeDocument/2006/math" xmlns:v="urn:schemas-microsoft-com:vml" xmlns:wp14="http://schemas.microsoft.com/office/word/2010/wordprocessingDrawing" xmlns:wp="http://schemas.openxmlformats.org/drawingml/2006/wordprocessingDrawing" xmlns:w10="urn:schemas-microsoft-com:office:word" xmlns:w="http://schemas.openxmlformats.org/wordprocessingml/2006/main" xmlns:w14="http://schemas.microsoft.com/office/word/2010/wordml" xmlns:w15="http://schemas.microsoft.com/office/word/2012/wordml" xmlns:w16cex="http://schemas.microsoft.com/office/word/2018/wordml/cex" xmlns:w16cid="http://schemas.microsoft.com/office/word/2016/wordml/cid" xmlns:w16="http://schemas.microsoft.com/office/word/2018/wordml" xmlns:w16se="http://schemas.microsoft.com/office/word/2015/wordml/symex" xmlns:wpg="http://schemas.microsoft.com/office/word/2010/wordprocessingGroup" xmlns:wpi="http://schemas.microsoft.com/office/word/2010/wordprocessingInk" xmlns:wne="http://schemas.microsoft.com/office/word/2006/wordml" xmlns:wps="http://schemas.microsoft.com/office/word/2010/wordprocessingShape" mc:Ignorable="w14 w15 w16se w16cid w16 w16cex wp14">
   <w:body>
     <w:p>
       <w:pPr>
@@ -631,13 +631,7 @@
         <w:rPr>
           <w:rFonts w:cstheme="minorHAnsi"/>
         </w:rPr>
-        <w:t>S</w:t>
-      </w:r>
-      <w:r>
-        <w:rPr>
-          <w:rFonts w:cstheme="minorHAnsi"/>
-        </w:rPr>
-        <w:t>elf</w:t>
+        <w:t>Self</w:t>
       </w:r>
       <w:r>
         <w:rPr>
@@ -867,10 +861,7 @@
         <w:t>Recheck format</w:t>
       </w:r>
       <w:r>
-        <w:t xml:space="preserve"> (</w:t>
-      </w:r>
-      <w:r>
-        <w:t xml:space="preserve">Use numeric [1] or </w:t>
+        <w:t xml:space="preserve"> (Use numeric [1] or </w:t>
       </w:r>
       <w:proofErr w:type="spellStart"/>
       <w:r>
@@ -878,10 +869,7 @@
       </w:r>
       <w:proofErr w:type="spellEnd"/>
       <w:r>
-        <w:t xml:space="preserve"> [Cla06] keys</w:t>
-      </w:r>
-      <w:r>
-        <w:t>)</w:t>
+        <w:t xml:space="preserve"> [Cla06] keys)</w:t>
       </w:r>
     </w:p>
     <w:p>
@@ -911,6 +899,174 @@
         </w:rPr>
         <w:lastRenderedPageBreak/>
         <w:t>User Guide</w:t>
+      </w:r>
+    </w:p>
+    <w:p>
+      <w:pPr>
+        <w:pStyle w:val="ListBullet"/>
+        <w:numPr>
+          <w:ilvl w:val="0"/>
+          <w:numId w:val="0"/>
+        </w:numPr>
+        <w:ind w:left="360" w:hanging="360"/>
+        <w:rPr>
+          <w:rFonts w:cstheme="minorHAnsi"/>
+        </w:rPr>
+      </w:pPr>
+    </w:p>
+    <w:p>
+      <w:pPr>
+        <w:pStyle w:val="ListBullet"/>
+        <w:numPr>
+          <w:ilvl w:val="0"/>
+          <w:numId w:val="0"/>
+        </w:numPr>
+        <w:ind w:left="360" w:hanging="360"/>
+        <w:rPr>
+          <w:rFonts w:cstheme="minorHAnsi"/>
+        </w:rPr>
+      </w:pPr>
+    </w:p>
+    <w:p>
+      <w:pPr>
+        <w:pStyle w:val="ListBullet"/>
+        <w:numPr>
+          <w:ilvl w:val="0"/>
+          <w:numId w:val="0"/>
+        </w:numPr>
+        <w:ind w:left="360" w:hanging="360"/>
+        <w:rPr>
+          <w:rFonts w:cstheme="minorHAnsi"/>
+        </w:rPr>
+      </w:pPr>
+      <w:r>
+        <w:rPr>
+          <w:rFonts w:cstheme="minorHAnsi"/>
+        </w:rPr>
+        <w:t>REMOVED</w:t>
+      </w:r>
+    </w:p>
+    <w:p>
+      <w:pPr>
+        <w:pStyle w:val="ListBullet"/>
+        <w:numPr>
+          <w:ilvl w:val="0"/>
+          <w:numId w:val="0"/>
+        </w:numPr>
+        <w:ind w:left="360" w:hanging="360"/>
+        <w:rPr>
+          <w:rFonts w:cstheme="minorHAnsi"/>
+        </w:rPr>
+      </w:pPr>
+      <w:r>
+        <w:rPr>
+          <w:rFonts w:cstheme="minorHAnsi"/>
+        </w:rPr>
+        <w:t>As mutation testing has shown effective\cite{mutation_2}, it would also be beneficial to implement some form of mutation-based testing.</w:t>
+      </w:r>
+    </w:p>
+    <w:p>
+      <w:pPr>
+        <w:pStyle w:val="ListBullet"/>
+        <w:numPr>
+          <w:ilvl w:val="0"/>
+          <w:numId w:val="0"/>
+        </w:numPr>
+        <w:ind w:left="360" w:hanging="360"/>
+        <w:rPr>
+          <w:rFonts w:cstheme="minorHAnsi"/>
+        </w:rPr>
+      </w:pPr>
+    </w:p>
+    <w:p>
+      <w:pPr>
+        <w:pStyle w:val="ListBullet"/>
+        <w:numPr>
+          <w:ilvl w:val="0"/>
+          <w:numId w:val="0"/>
+        </w:numPr>
+        <w:ind w:left="360" w:hanging="360"/>
+        <w:rPr>
+          <w:rFonts w:cstheme="minorHAnsi"/>
+        </w:rPr>
+      </w:pPr>
+      <w:r>
+        <w:rPr>
+          <w:rFonts w:cstheme="minorHAnsi"/>
+        </w:rPr>
+        <w:t>BASH SCRIPT FLAG SECTION OR BASH IN GENERAL</w:t>
+      </w:r>
+    </w:p>
+    <w:p>
+      <w:pPr>
+        <w:pStyle w:val="ListBullet"/>
+        <w:numPr>
+          <w:ilvl w:val="0"/>
+          <w:numId w:val="0"/>
+        </w:numPr>
+        <w:ind w:left="360" w:hanging="360"/>
+        <w:rPr>
+          <w:rFonts w:cstheme="minorHAnsi"/>
+        </w:rPr>
+      </w:pPr>
+    </w:p>
+    <w:p>
+      <w:pPr>
+        <w:pStyle w:val="ListBullet"/>
+        <w:numPr>
+          <w:ilvl w:val="0"/>
+          <w:numId w:val="0"/>
+        </w:numPr>
+        <w:ind w:left="360" w:hanging="360"/>
+        <w:rPr>
+          <w:rFonts w:cstheme="minorHAnsi"/>
+        </w:rPr>
+      </w:pPr>
+      <w:r>
+        <w:rPr>
+          <w:rFonts w:cstheme="minorHAnsi"/>
+        </w:rPr>
+        <w:t>As such, a review of the language was mandatory.</w:t>
+      </w:r>
+      <w:r>
+        <w:rPr>
+          <w:rFonts w:cstheme="minorHAnsi"/>
+        </w:rPr>
+        <w:t xml:space="preserve"> </w:t>
+      </w:r>
+      <w:r>
+        <w:rPr>
+          <w:rFonts w:cstheme="minorHAnsi"/>
+        </w:rPr>
+        <w:t>The first and main source for information regarding the Julia language was the official Julia documentation\cite{Julia-Doc}. However, this documentation has observed flaws. The book “Think Julia: How to Think” like a computer scientist was also used as a reference and learning materials\</w:t>
+      </w:r>
+      <w:proofErr w:type="gramStart"/>
+      <w:r>
+        <w:rPr>
+          <w:rFonts w:cstheme="minorHAnsi"/>
+        </w:rPr>
+        <w:t>cite{</w:t>
+      </w:r>
+      <w:proofErr w:type="gramEnd"/>
+      <w:r>
+        <w:rPr>
+          <w:rFonts w:cstheme="minorHAnsi"/>
+        </w:rPr>
+        <w:t>Julia-Book}. Helpful resources that provide hello world style introductions like Julia by example were used when running some random programs to gain more familiarity with the language\</w:t>
+      </w:r>
+      <w:proofErr w:type="gramStart"/>
+      <w:r>
+        <w:rPr>
+          <w:rFonts w:cstheme="minorHAnsi"/>
+        </w:rPr>
+        <w:t>cite{</w:t>
+      </w:r>
+      <w:proofErr w:type="gramEnd"/>
+      <w:r>
+        <w:rPr>
+          <w:rFonts w:cstheme="minorHAnsi"/>
+        </w:rPr>
+        <w:t>Julia-by-example}. Key areas like File I/O and Random Number generation were then learned as these are fundamentally important for the AST and file generation. The complexities of creating the abstract portions of an AST in Julia were then attempted.</w:t>
       </w:r>
     </w:p>
     <w:sectPr>
@@ -924,7 +1080,7 @@
 </file>
 
 <file path=word/numbering.xml><?xml version="1.0" encoding="utf-8"?>
-<w:numbering xmlns:wpc="http://schemas.microsoft.com/office/word/2010/wordprocessingCanvas" xmlns:cx="http://schemas.microsoft.com/office/drawing/2014/chartex" xmlns:cx1="http://schemas.microsoft.com/office/drawing/2015/9/8/chartex" xmlns:cx2="http://schemas.microsoft.com/office/drawing/2015/10/21/chartex" xmlns:cx3="http://schemas.microsoft.com/office/drawing/2016/5/9/chartex" xmlns:cx4="http://schemas.microsoft.com/office/drawing/2016/5/10/chartex" xmlns:cx5="http://schemas.microsoft.com/office/drawing/2016/5/11/chartex" xmlns:cx6="http://schemas.microsoft.com/office/drawing/2016/5/12/chartex" xmlns:cx7="http://schemas.microsoft.com/office/drawing/2016/5/13/chartex" xmlns:cx8="http://schemas.microsoft.com/office/drawing/2016/5/14/chartex" xmlns:mc="http://schemas.openxmlformats.org/markup-compatibility/2006" xmlns:aink="http://schemas.microsoft.com/office/drawing/2016/ink" xmlns:am3d="http://schemas.microsoft.com/office/drawing/2017/model3d" xmlns:o="urn:schemas-microsoft-com:office:office" xmlns:r="http://schemas.openxmlformats.org/officeDocument/2006/relationships" xmlns:m="http://schemas.openxmlformats.org/officeDocument/2006/math" xmlns:v="urn:schemas-microsoft-com:vml" xmlns:wp14="http://schemas.microsoft.com/office/word/2010/wordprocessingDrawing" xmlns:wp="http://schemas.openxmlformats.org/drawingml/2006/wordprocessingDrawing" xmlns:w10="urn:schemas-microsoft-com:office:word" xmlns:w="http://schemas.openxmlformats.org/wordprocessingml/2006/main" xmlns:w14="http://schemas.microsoft.com/office/word/2010/wordml" xmlns:w15="http://schemas.microsoft.com/office/word/2012/wordml" xmlns:w16cid="http://schemas.microsoft.com/office/word/2016/wordml/cid" xmlns:w16se="http://schemas.microsoft.com/office/word/2015/wordml/symex" xmlns:wpg="http://schemas.microsoft.com/office/word/2010/wordprocessingGroup" xmlns:wpi="http://schemas.microsoft.com/office/word/2010/wordprocessingInk" xmlns:wne="http://schemas.microsoft.com/office/word/2006/wordml" xmlns:wps="http://schemas.microsoft.com/office/word/2010/wordprocessingShape" mc:Ignorable="w14 w15 w16se w16cid wp14">
+<w:numbering xmlns:wpc="http://schemas.microsoft.com/office/word/2010/wordprocessingCanvas" xmlns:cx="http://schemas.microsoft.com/office/drawing/2014/chartex" xmlns:cx1="http://schemas.microsoft.com/office/drawing/2015/9/8/chartex" xmlns:cx2="http://schemas.microsoft.com/office/drawing/2015/10/21/chartex" xmlns:cx3="http://schemas.microsoft.com/office/drawing/2016/5/9/chartex" xmlns:cx4="http://schemas.microsoft.com/office/drawing/2016/5/10/chartex" xmlns:cx5="http://schemas.microsoft.com/office/drawing/2016/5/11/chartex" xmlns:cx6="http://schemas.microsoft.com/office/drawing/2016/5/12/chartex" xmlns:cx7="http://schemas.microsoft.com/office/drawing/2016/5/13/chartex" xmlns:cx8="http://schemas.microsoft.com/office/drawing/2016/5/14/chartex" xmlns:mc="http://schemas.openxmlformats.org/markup-compatibility/2006" xmlns:aink="http://schemas.microsoft.com/office/drawing/2016/ink" xmlns:am3d="http://schemas.microsoft.com/office/drawing/2017/model3d" xmlns:o="urn:schemas-microsoft-com:office:office" xmlns:r="http://schemas.openxmlformats.org/officeDocument/2006/relationships" xmlns:m="http://schemas.openxmlformats.org/officeDocument/2006/math" xmlns:v="urn:schemas-microsoft-com:vml" xmlns:wp14="http://schemas.microsoft.com/office/word/2010/wordprocessingDrawing" xmlns:wp="http://schemas.openxmlformats.org/drawingml/2006/wordprocessingDrawing" xmlns:w10="urn:schemas-microsoft-com:office:word" xmlns:w="http://schemas.openxmlformats.org/wordprocessingml/2006/main" xmlns:w14="http://schemas.microsoft.com/office/word/2010/wordml" xmlns:w15="http://schemas.microsoft.com/office/word/2012/wordml" xmlns:w16cex="http://schemas.microsoft.com/office/word/2018/wordml/cex" xmlns:w16cid="http://schemas.microsoft.com/office/word/2016/wordml/cid" xmlns:w16="http://schemas.microsoft.com/office/word/2018/wordml" xmlns:w16se="http://schemas.microsoft.com/office/word/2015/wordml/symex" xmlns:wpg="http://schemas.microsoft.com/office/word/2010/wordprocessingGroup" xmlns:wpi="http://schemas.microsoft.com/office/word/2010/wordprocessingInk" xmlns:wne="http://schemas.microsoft.com/office/word/2006/wordml" xmlns:wps="http://schemas.microsoft.com/office/word/2010/wordprocessingShape" mc:Ignorable="w14 w15 w16se w16cid w16 w16cex wp14">
   <w:abstractNum w:abstractNumId="0" w15:restartNumberingAfterBreak="0">
     <w:nsid w:val="FFFFFF89"/>
     <w:multiLevelType w:val="singleLevel"/>
@@ -953,7 +1109,7 @@
 </file>
 
 <file path=word/styles.xml><?xml version="1.0" encoding="utf-8"?>
-<w:styles xmlns:mc="http://schemas.openxmlformats.org/markup-compatibility/2006" xmlns:r="http://schemas.openxmlformats.org/officeDocument/2006/relationships" xmlns:w="http://schemas.openxmlformats.org/wordprocessingml/2006/main" xmlns:w14="http://schemas.microsoft.com/office/word/2010/wordml" xmlns:w15="http://schemas.microsoft.com/office/word/2012/wordml" xmlns:w16cid="http://schemas.microsoft.com/office/word/2016/wordml/cid" xmlns:w16se="http://schemas.microsoft.com/office/word/2015/wordml/symex" mc:Ignorable="w14 w15 w16se w16cid">
+<w:styles xmlns:mc="http://schemas.openxmlformats.org/markup-compatibility/2006" xmlns:r="http://schemas.openxmlformats.org/officeDocument/2006/relationships" xmlns:w="http://schemas.openxmlformats.org/wordprocessingml/2006/main" xmlns:w14="http://schemas.microsoft.com/office/word/2010/wordml" xmlns:w15="http://schemas.microsoft.com/office/word/2012/wordml" xmlns:w16cex="http://schemas.microsoft.com/office/word/2018/wordml/cex" xmlns:w16cid="http://schemas.microsoft.com/office/word/2016/wordml/cid" xmlns:w16="http://schemas.microsoft.com/office/word/2018/wordml" xmlns:w16se="http://schemas.microsoft.com/office/word/2015/wordml/symex" mc:Ignorable="w14 w15 w16se w16cid w16 w16cex">
   <w:docDefaults>
     <w:rPrDefault>
       <w:rPr>

</xml_diff>

<commit_message>
update to  date of draft report
</commit_message>
<xml_diff>
--- a/Report_struc.docx
+++ b/Report_struc.docx
@@ -1052,22 +1052,34 @@
         <w:rPr>
           <w:rFonts w:cstheme="minorHAnsi"/>
         </w:rPr>
-        <w:t>Julia-Book}. Helpful resources that provide hello world style introductions like Julia by example were used when running some random programs to gain more familiarity with the language\</w:t>
-      </w:r>
-      <w:proofErr w:type="gramStart"/>
-      <w:r>
-        <w:rPr>
-          <w:rFonts w:cstheme="minorHAnsi"/>
-        </w:rPr>
-        <w:t>cite{</w:t>
-      </w:r>
-      <w:proofErr w:type="gramEnd"/>
-      <w:r>
-        <w:rPr>
-          <w:rFonts w:cstheme="minorHAnsi"/>
-        </w:rPr>
-        <w:t>Julia-by-example}. Key areas like File I/O and Random Number generation were then learned as these are fundamentally important for the AST and file generation. The complexities of creating the abstract portions of an AST in Julia were then attempted.</w:t>
-      </w:r>
+        <w:t>Julia-Book}. Helpful resources that provide hello world style introductions like Julia by example were used when running some random programs to gain more familiarity with the language\cite{Julia-by-example}. Key areas like File I/O and Random Number generation were then learned as these are fundamentally important for the AST and file generation. The complexities of creating the abstract portions of an AST in Julia were then attempted.</w:t>
+      </w:r>
+    </w:p>
+    <w:p>
+      <w:pPr>
+        <w:pStyle w:val="ListBullet"/>
+        <w:numPr>
+          <w:ilvl w:val="0"/>
+          <w:numId w:val="0"/>
+        </w:numPr>
+        <w:ind w:left="360" w:hanging="360"/>
+        <w:rPr>
+          <w:rFonts w:cstheme="minorHAnsi"/>
+        </w:rPr>
+      </w:pPr>
+    </w:p>
+    <w:p>
+      <w:pPr>
+        <w:pStyle w:val="ListBullet"/>
+        <w:numPr>
+          <w:ilvl w:val="0"/>
+          <w:numId w:val="0"/>
+        </w:numPr>
+        <w:ind w:left="360" w:hanging="360"/>
+        <w:rPr>
+          <w:rFonts w:cstheme="minorHAnsi"/>
+        </w:rPr>
+      </w:pPr>
     </w:p>
     <w:sectPr>
       <w:pgSz w:w="11900" w:h="16840"/>

</xml_diff>